<commit_message>
updating doc for the squash
</commit_message>
<xml_diff>
--- a/Git Self Learning.docx
+++ b/Git Self Learning.docx
@@ -868,7 +868,23 @@
           <w:sz w:val="20"/>
           <w:szCs w:val="20"/>
         </w:rPr>
-        <w:t xml:space="preserve"> can work with any VCSs i.e. SVN, Git </w:t>
+        <w:t xml:space="preserve"> can work with any VCSs i.e. SVN, </w:t>
+      </w:r>
+      <w:proofErr w:type="spellStart"/>
+      <w:r>
+        <w:rPr>
+          <w:sz w:val="20"/>
+          <w:szCs w:val="20"/>
+        </w:rPr>
+        <w:t>Git</w:t>
+      </w:r>
+      <w:proofErr w:type="spellEnd"/>
+      <w:r>
+        <w:rPr>
+          <w:sz w:val="20"/>
+          <w:szCs w:val="20"/>
+        </w:rPr>
+        <w:t xml:space="preserve"> </w:t>
       </w:r>
       <w:proofErr w:type="spellStart"/>
       <w:r>
@@ -1590,17 +1606,25 @@
           <w:u w:val="single"/>
         </w:rPr>
       </w:pPr>
-      <w:r>
-        <w:rPr>
-          <w:u w:val="single"/>
-        </w:rPr>
-        <w:t xml:space="preserve">Git clone </w:t>
-      </w:r>
       <w:proofErr w:type="spellStart"/>
       <w:r>
         <w:rPr>
           <w:u w:val="single"/>
         </w:rPr>
+        <w:t>Git</w:t>
+      </w:r>
+      <w:proofErr w:type="spellEnd"/>
+      <w:r>
+        <w:rPr>
+          <w:u w:val="single"/>
+        </w:rPr>
+        <w:t xml:space="preserve"> clone </w:t>
+      </w:r>
+      <w:proofErr w:type="spellStart"/>
+      <w:r>
+        <w:rPr>
+          <w:u w:val="single"/>
+        </w:rPr>
         <w:t>RemoteLinkOfRepo</w:t>
       </w:r>
       <w:proofErr w:type="spellEnd"/>
@@ -1677,863 +1701,971 @@
           <w:u w:val="single"/>
         </w:rPr>
       </w:pPr>
+      <w:r>
+        <w:rPr>
+          <w:b/>
+          <w:bCs/>
+          <w:u w:val="single"/>
+        </w:rPr>
+        <w:lastRenderedPageBreak/>
+        <w:t>How to start working on new branch?</w:t>
+      </w:r>
+    </w:p>
+    <w:p>
+      <w:pPr>
+        <w:pStyle w:val="ListParagraph"/>
+        <w:numPr>
+          <w:ilvl w:val="0"/>
+          <w:numId w:val="1"/>
+        </w:numPr>
+      </w:pPr>
+      <w:r>
+        <w:t xml:space="preserve">We will be standing on master by default. To move on to the </w:t>
+      </w:r>
+      <w:proofErr w:type="gramStart"/>
+      <w:r>
+        <w:t>branch</w:t>
+      </w:r>
+      <w:proofErr w:type="gramEnd"/>
+      <w:r>
+        <w:t xml:space="preserve"> we will use following command</w:t>
+      </w:r>
+    </w:p>
+    <w:p>
+      <w:pPr>
+        <w:pStyle w:val="ListParagraph"/>
+        <w:numPr>
+          <w:ilvl w:val="0"/>
+          <w:numId w:val="1"/>
+        </w:numPr>
+        <w:rPr>
+          <w:u w:val="single"/>
+        </w:rPr>
+      </w:pPr>
+      <w:r>
+        <w:rPr>
+          <w:u w:val="single"/>
+        </w:rPr>
+        <w:t>Git checkout BRANCHNAME</w:t>
+      </w:r>
+    </w:p>
+    <w:p>
+      <w:pPr>
+        <w:pStyle w:val="ListParagraph"/>
+        <w:numPr>
+          <w:ilvl w:val="0"/>
+          <w:numId w:val="1"/>
+        </w:numPr>
+      </w:pPr>
+      <w:r>
+        <w:t xml:space="preserve">Once moved on to your branch we can create new files, add them, commit them and push them </w:t>
+      </w:r>
+      <w:r>
+        <w:t>using same commands mentioned above. Once all modifications done, you need to commit the code and then push the changes to remote branch using following command:</w:t>
+      </w:r>
+    </w:p>
+    <w:p>
+      <w:pPr>
+        <w:pStyle w:val="ListParagraph"/>
+        <w:numPr>
+          <w:ilvl w:val="0"/>
+          <w:numId w:val="1"/>
+        </w:numPr>
+        <w:rPr>
+          <w:u w:val="single"/>
+        </w:rPr>
+      </w:pPr>
+      <w:r>
+        <w:rPr>
+          <w:u w:val="single"/>
+        </w:rPr>
+        <w:t>Git push –u origin BRANCHNAME</w:t>
+      </w:r>
+    </w:p>
+    <w:p>
+      <w:pPr>
+        <w:rPr>
+          <w:b/>
+          <w:bCs/>
+          <w:u w:val="single"/>
+        </w:rPr>
+      </w:pPr>
+    </w:p>
+    <w:p>
+      <w:pPr>
+        <w:rPr>
+          <w:b/>
+          <w:bCs/>
+          <w:u w:val="single"/>
+        </w:rPr>
+      </w:pPr>
+      <w:r>
+        <w:rPr>
+          <w:b/>
+          <w:bCs/>
+          <w:u w:val="single"/>
+        </w:rPr>
+        <w:t>How to Merge Branch into Master?</w:t>
+      </w:r>
+    </w:p>
+    <w:p>
+      <w:pPr>
+        <w:pStyle w:val="ListParagraph"/>
+        <w:numPr>
+          <w:ilvl w:val="0"/>
+          <w:numId w:val="1"/>
+        </w:numPr>
+      </w:pPr>
+      <w:r>
+        <w:t xml:space="preserve">First of </w:t>
+      </w:r>
+      <w:proofErr w:type="gramStart"/>
+      <w:r>
+        <w:t>all</w:t>
+      </w:r>
+      <w:proofErr w:type="gramEnd"/>
+      <w:r>
+        <w:t xml:space="preserve"> we need to move back to master by using following commands:</w:t>
+      </w:r>
+    </w:p>
+    <w:p>
+      <w:pPr>
+        <w:pStyle w:val="ListParagraph"/>
+        <w:numPr>
+          <w:ilvl w:val="0"/>
+          <w:numId w:val="1"/>
+        </w:numPr>
+        <w:rPr>
+          <w:u w:val="single"/>
+        </w:rPr>
+      </w:pPr>
+      <w:r>
+        <w:rPr>
+          <w:u w:val="single"/>
+        </w:rPr>
+        <w:t>Git checkout master</w:t>
+      </w:r>
+    </w:p>
+    <w:p>
+      <w:pPr>
+        <w:pStyle w:val="ListParagraph"/>
+        <w:numPr>
+          <w:ilvl w:val="0"/>
+          <w:numId w:val="1"/>
+        </w:numPr>
+      </w:pPr>
+      <w:r>
+        <w:rPr>
+          <w:u w:val="single"/>
+        </w:rPr>
+        <w:t>Git merge BRANCHNAME</w:t>
+      </w:r>
+      <w:r>
+        <w:t xml:space="preserve"> </w:t>
+      </w:r>
+      <w:proofErr w:type="gramStart"/>
+      <w:r>
+        <w:t xml:space="preserve">   (</w:t>
+      </w:r>
+      <w:proofErr w:type="gramEnd"/>
+      <w:r>
+        <w:t>this will merge the branch updated to master)</w:t>
+      </w:r>
+    </w:p>
+    <w:p>
+      <w:pPr>
+        <w:pStyle w:val="ListParagraph"/>
+        <w:numPr>
+          <w:ilvl w:val="0"/>
+          <w:numId w:val="1"/>
+        </w:numPr>
+      </w:pPr>
+      <w:r>
+        <w:t>After the above command the code is merged into master. Now we need to push it to remote repo</w:t>
+      </w:r>
+    </w:p>
+    <w:p>
+      <w:pPr>
+        <w:pStyle w:val="ListParagraph"/>
+        <w:numPr>
+          <w:ilvl w:val="0"/>
+          <w:numId w:val="1"/>
+        </w:numPr>
+        <w:rPr>
+          <w:u w:val="single"/>
+        </w:rPr>
+      </w:pPr>
+      <w:r>
+        <w:rPr>
+          <w:u w:val="single"/>
+        </w:rPr>
+        <w:t>Git push –u origin master</w:t>
+      </w:r>
+    </w:p>
+    <w:p>
+      <w:pPr>
+        <w:rPr>
+          <w:b/>
+          <w:bCs/>
+          <w:u w:val="single"/>
+        </w:rPr>
+      </w:pPr>
+      <w:r>
+        <w:rPr>
+          <w:b/>
+          <w:bCs/>
+          <w:u w:val="single"/>
+        </w:rPr>
+        <w:t>How to delete the Branch?</w:t>
+      </w:r>
+    </w:p>
+    <w:p>
+      <w:pPr>
+        <w:pStyle w:val="ListParagraph"/>
+        <w:numPr>
+          <w:ilvl w:val="0"/>
+          <w:numId w:val="1"/>
+        </w:numPr>
+        <w:rPr>
+          <w:u w:val="single"/>
+        </w:rPr>
+      </w:pPr>
+      <w:r>
+        <w:rPr>
+          <w:u w:val="single"/>
+        </w:rPr>
+        <w:t xml:space="preserve">Git </w:t>
+      </w:r>
+      <w:r>
+        <w:rPr>
+          <w:u w:val="single"/>
+        </w:rPr>
+        <w:t>branch –d origin BRANCHNAME</w:t>
+      </w:r>
+    </w:p>
+    <w:p>
+      <w:pPr>
+        <w:pStyle w:val="ListParagraph"/>
+        <w:numPr>
+          <w:ilvl w:val="0"/>
+          <w:numId w:val="1"/>
+        </w:numPr>
+      </w:pPr>
+      <w:r>
+        <w:t>The above command will delete the branch from local</w:t>
+      </w:r>
+    </w:p>
+    <w:p>
+      <w:pPr>
+        <w:pStyle w:val="ListParagraph"/>
+        <w:numPr>
+          <w:ilvl w:val="0"/>
+          <w:numId w:val="1"/>
+        </w:numPr>
+      </w:pPr>
+      <w:r>
+        <w:t>In order to have it pushed to the remote repo we will need following command</w:t>
+      </w:r>
+    </w:p>
+    <w:p>
+      <w:pPr>
+        <w:pStyle w:val="ListParagraph"/>
+        <w:numPr>
+          <w:ilvl w:val="0"/>
+          <w:numId w:val="1"/>
+        </w:numPr>
+        <w:rPr>
+          <w:u w:val="single"/>
+        </w:rPr>
+      </w:pPr>
+      <w:r>
+        <w:rPr>
+          <w:u w:val="single"/>
+        </w:rPr>
+        <w:t>Git push --</w:t>
+      </w:r>
+      <w:r>
+        <w:rPr>
+          <w:u w:val="single"/>
+        </w:rPr>
+        <w:t>delete BRANCHNAME</w:t>
+      </w:r>
+    </w:p>
+    <w:p>
+      <w:pPr>
+        <w:rPr>
+          <w:b/>
+          <w:bCs/>
+          <w:u w:val="single"/>
+        </w:rPr>
+      </w:pPr>
+      <w:r>
+        <w:rPr>
+          <w:b/>
+          <w:bCs/>
+          <w:u w:val="single"/>
+        </w:rPr>
+        <w:t>How to enable Notifications?</w:t>
+      </w:r>
+    </w:p>
+    <w:p>
+      <w:pPr>
+        <w:pStyle w:val="ListParagraph"/>
+        <w:numPr>
+          <w:ilvl w:val="0"/>
+          <w:numId w:val="1"/>
+        </w:numPr>
+      </w:pPr>
+      <w:r>
+        <w:t xml:space="preserve">Go onto GITHUB / your repo / Settings / notifications </w:t>
+      </w:r>
+    </w:p>
+    <w:p>
+      <w:pPr>
+        <w:rPr>
+          <w:b/>
+          <w:bCs/>
+          <w:u w:val="single"/>
+        </w:rPr>
+      </w:pPr>
+      <w:r>
+        <w:rPr>
+          <w:b/>
+          <w:bCs/>
+          <w:u w:val="single"/>
+        </w:rPr>
+        <w:t>What are Tags?</w:t>
+      </w:r>
+    </w:p>
+    <w:p>
+      <w:pPr>
+        <w:pStyle w:val="ListParagraph"/>
+        <w:numPr>
+          <w:ilvl w:val="0"/>
+          <w:numId w:val="1"/>
+        </w:numPr>
+      </w:pPr>
+      <w:r>
+        <w:t>Tagging is about creating specific points in history for your repository</w:t>
+      </w:r>
+    </w:p>
+    <w:p>
+      <w:pPr>
+        <w:pStyle w:val="ListParagraph"/>
+        <w:numPr>
+          <w:ilvl w:val="0"/>
+          <w:numId w:val="1"/>
+        </w:numPr>
+      </w:pPr>
+      <w:r>
+        <w:t>Mostly t</w:t>
+      </w:r>
+      <w:r>
+        <w:t>hey are also used to create release points</w:t>
+      </w:r>
+    </w:p>
+    <w:p>
+      <w:pPr>
+        <w:rPr>
+          <w:b/>
+          <w:bCs/>
+          <w:u w:val="single"/>
+        </w:rPr>
+      </w:pPr>
+      <w:r>
+        <w:rPr>
+          <w:b/>
+          <w:bCs/>
+          <w:u w:val="single"/>
+        </w:rPr>
+        <w:t>When to create tags?</w:t>
+      </w:r>
+    </w:p>
+    <w:p>
+      <w:pPr>
+        <w:pStyle w:val="ListParagraph"/>
+        <w:numPr>
+          <w:ilvl w:val="0"/>
+          <w:numId w:val="1"/>
+        </w:numPr>
+      </w:pPr>
+      <w:r>
+        <w:t>To take/create point of a stable release</w:t>
+      </w:r>
+    </w:p>
+    <w:p>
+      <w:pPr>
+        <w:pStyle w:val="ListParagraph"/>
+        <w:numPr>
+          <w:ilvl w:val="0"/>
+          <w:numId w:val="1"/>
+        </w:numPr>
+      </w:pPr>
+      <w:r>
+        <w:t>Historic point which we might refer in the future</w:t>
+      </w:r>
+    </w:p>
+    <w:p>
+      <w:pPr>
+        <w:rPr>
+          <w:b/>
+          <w:bCs/>
+          <w:u w:val="single"/>
+        </w:rPr>
+      </w:pPr>
+      <w:r>
+        <w:rPr>
+          <w:b/>
+          <w:bCs/>
+          <w:u w:val="single"/>
+        </w:rPr>
+        <w:t>How to create the tags?</w:t>
+      </w:r>
+    </w:p>
+    <w:p>
+      <w:pPr>
+        <w:pStyle w:val="ListParagraph"/>
+        <w:numPr>
+          <w:ilvl w:val="0"/>
+          <w:numId w:val="1"/>
+        </w:numPr>
+      </w:pPr>
+      <w:r>
+        <w:t>Checkout to the branch on which we want to apply tag and then create the tag</w:t>
+      </w:r>
+    </w:p>
+    <w:p>
+      <w:pPr>
+        <w:pStyle w:val="ListParagraph"/>
+        <w:numPr>
+          <w:ilvl w:val="0"/>
+          <w:numId w:val="1"/>
+        </w:numPr>
+        <w:rPr>
+          <w:u w:val="single"/>
+        </w:rPr>
+      </w:pPr>
+      <w:r>
+        <w:rPr>
+          <w:u w:val="single"/>
+        </w:rPr>
+        <w:t xml:space="preserve">Git tag </w:t>
+      </w:r>
+      <w:r>
+        <w:rPr>
+          <w:u w:val="single"/>
+        </w:rPr>
+        <w:t>T</w:t>
+      </w:r>
+      <w:r>
+        <w:rPr>
+          <w:u w:val="single"/>
+        </w:rPr>
+        <w:t>agname</w:t>
+      </w:r>
+      <w:proofErr w:type="gramStart"/>
+      <w:r>
+        <w:t xml:space="preserve">   (</w:t>
+      </w:r>
+      <w:proofErr w:type="gramEnd"/>
+      <w:r>
+        <w:t>this will add the tab i.e. V1.0 etc.)</w:t>
+      </w:r>
+    </w:p>
+    <w:p>
+      <w:pPr>
+        <w:pStyle w:val="ListParagraph"/>
+        <w:numPr>
+          <w:ilvl w:val="0"/>
+          <w:numId w:val="1"/>
+        </w:numPr>
+      </w:pPr>
+      <w:r>
+        <w:rPr>
+          <w:u w:val="single"/>
+        </w:rPr>
+        <w:t>Git tag --</w:t>
+      </w:r>
+      <w:r>
+        <w:rPr>
+          <w:u w:val="single"/>
+        </w:rPr>
+        <w:t xml:space="preserve">a v1.0 </w:t>
+      </w:r>
+      <w:r>
+        <w:rPr>
+          <w:u w:val="single"/>
+        </w:rPr>
+        <w:t>-</w:t>
+      </w:r>
+      <w:r>
+        <w:rPr>
+          <w:u w:val="single"/>
+        </w:rPr>
+        <w:t>m “</w:t>
+      </w:r>
+      <w:proofErr w:type="gramStart"/>
+      <w:r>
+        <w:rPr>
+          <w:u w:val="single"/>
+        </w:rPr>
+        <w:t>Message”</w:t>
+      </w:r>
+      <w:r>
+        <w:t xml:space="preserve">   </w:t>
+      </w:r>
+      <w:proofErr w:type="gramEnd"/>
+      <w:r>
+        <w:t>(this will add the tag with annotation)</w:t>
+      </w:r>
+    </w:p>
+    <w:p>
+      <w:pPr>
+        <w:pStyle w:val="ListParagraph"/>
+        <w:numPr>
+          <w:ilvl w:val="0"/>
+          <w:numId w:val="1"/>
+        </w:numPr>
+        <w:rPr>
+          <w:u w:val="single"/>
+        </w:rPr>
+      </w:pPr>
+      <w:r>
+        <w:rPr>
+          <w:u w:val="single"/>
+        </w:rPr>
+        <w:t xml:space="preserve">Git show </w:t>
+      </w:r>
+      <w:r>
+        <w:rPr>
+          <w:u w:val="single"/>
+        </w:rPr>
+        <w:t>Tagname</w:t>
+      </w:r>
+    </w:p>
+    <w:p>
+      <w:pPr>
+        <w:pStyle w:val="ListParagraph"/>
+        <w:numPr>
+          <w:ilvl w:val="0"/>
+          <w:numId w:val="1"/>
+        </w:numPr>
+      </w:pPr>
+      <w:r>
+        <w:t>This above command will show all the details of the tag</w:t>
+      </w:r>
+    </w:p>
+    <w:p>
+      <w:pPr>
+        <w:pStyle w:val="ListParagraph"/>
+        <w:numPr>
+          <w:ilvl w:val="0"/>
+          <w:numId w:val="1"/>
+        </w:numPr>
+      </w:pPr>
+      <w:r>
+        <w:rPr>
+          <w:u w:val="single"/>
+        </w:rPr>
+        <w:t>Git tag</w:t>
+      </w:r>
+      <w:r>
+        <w:t xml:space="preserve"> (This will show all the list of tags)</w:t>
+      </w:r>
+    </w:p>
+    <w:p>
+      <w:pPr>
+        <w:rPr>
+          <w:b/>
+          <w:bCs/>
+          <w:u w:val="single"/>
+        </w:rPr>
+      </w:pPr>
+      <w:r>
+        <w:rPr>
+          <w:b/>
+          <w:bCs/>
+          <w:u w:val="single"/>
+        </w:rPr>
+        <w:lastRenderedPageBreak/>
+        <w:t>How to push tags to Remote Repo?</w:t>
+      </w:r>
+    </w:p>
+    <w:p>
+      <w:pPr>
+        <w:pStyle w:val="ListParagraph"/>
+        <w:numPr>
+          <w:ilvl w:val="0"/>
+          <w:numId w:val="1"/>
+        </w:numPr>
+        <w:rPr>
+          <w:u w:val="single"/>
+        </w:rPr>
+      </w:pPr>
+      <w:r>
+        <w:rPr>
+          <w:u w:val="single"/>
+        </w:rPr>
+        <w:t>Git push origin tag v1.0</w:t>
+      </w:r>
+    </w:p>
+    <w:p>
+      <w:pPr>
+        <w:pStyle w:val="ListParagraph"/>
+        <w:numPr>
+          <w:ilvl w:val="0"/>
+          <w:numId w:val="1"/>
+        </w:numPr>
+      </w:pPr>
+      <w:r>
+        <w:t>We can also push all tags at once</w:t>
+      </w:r>
+    </w:p>
+    <w:p>
+      <w:pPr>
+        <w:pStyle w:val="ListParagraph"/>
+        <w:numPr>
+          <w:ilvl w:val="0"/>
+          <w:numId w:val="1"/>
+        </w:numPr>
+        <w:rPr>
+          <w:u w:val="single"/>
+        </w:rPr>
+      </w:pPr>
+      <w:r>
+        <w:rPr>
+          <w:u w:val="single"/>
+        </w:rPr>
+        <w:t>Git push origin --tags</w:t>
+      </w:r>
+    </w:p>
+    <w:p>
+      <w:pPr>
+        <w:rPr>
+          <w:b/>
+          <w:bCs/>
+          <w:u w:val="single"/>
+        </w:rPr>
+      </w:pPr>
+      <w:r>
+        <w:rPr>
+          <w:b/>
+          <w:bCs/>
+          <w:u w:val="single"/>
+        </w:rPr>
+        <w:t>How to delete the tags?</w:t>
+      </w:r>
+    </w:p>
+    <w:p>
+      <w:pPr>
+        <w:pStyle w:val="ListParagraph"/>
+        <w:numPr>
+          <w:ilvl w:val="0"/>
+          <w:numId w:val="1"/>
+        </w:numPr>
+      </w:pPr>
+      <w:r>
+        <w:t xml:space="preserve">Git tag </w:t>
+      </w:r>
+      <w:r>
+        <w:t>--</w:t>
+      </w:r>
+      <w:r>
+        <w:t xml:space="preserve">d </w:t>
+      </w:r>
+      <w:r>
+        <w:t>Tagname</w:t>
+      </w:r>
+      <w:r>
+        <w:t xml:space="preserve"> (This will delete the tag from local)</w:t>
+      </w:r>
+    </w:p>
+    <w:p>
+      <w:pPr>
+        <w:pStyle w:val="ListParagraph"/>
+        <w:numPr>
+          <w:ilvl w:val="0"/>
+          <w:numId w:val="1"/>
+        </w:numPr>
+      </w:pPr>
+      <w:r>
+        <w:rPr>
+          <w:u w:val="single"/>
+        </w:rPr>
+        <w:t xml:space="preserve">Git push </w:t>
+      </w:r>
+      <w:r>
+        <w:rPr>
+          <w:u w:val="single"/>
+        </w:rPr>
+        <w:t xml:space="preserve">origin </w:t>
+      </w:r>
+      <w:r>
+        <w:rPr>
+          <w:u w:val="single"/>
+        </w:rPr>
+        <w:t xml:space="preserve">tag </w:t>
+      </w:r>
+      <w:r>
+        <w:rPr>
+          <w:u w:val="single"/>
+        </w:rPr>
+        <w:t>--</w:t>
+      </w:r>
+      <w:r>
+        <w:rPr>
+          <w:u w:val="single"/>
+        </w:rPr>
+        <w:t xml:space="preserve">d </w:t>
+      </w:r>
+      <w:r>
+        <w:rPr>
+          <w:u w:val="single"/>
+        </w:rPr>
+        <w:t>Tagname</w:t>
+      </w:r>
+      <w:proofErr w:type="gramStart"/>
+      <w:r>
+        <w:t xml:space="preserve">   (</w:t>
+      </w:r>
+      <w:proofErr w:type="gramEnd"/>
+      <w:r>
+        <w:t>this will delete the tag from remote repo)</w:t>
+      </w:r>
+    </w:p>
+    <w:p>
+      <w:pPr>
+        <w:pStyle w:val="ListParagraph"/>
+        <w:numPr>
+          <w:ilvl w:val="0"/>
+          <w:numId w:val="1"/>
+        </w:numPr>
+      </w:pPr>
+      <w:r>
+        <w:rPr>
+          <w:u w:val="single"/>
+        </w:rPr>
+        <w:t xml:space="preserve">Git push origin </w:t>
+      </w:r>
+      <w:r>
+        <w:rPr>
+          <w:u w:val="single"/>
+        </w:rPr>
+        <w:t>--</w:t>
+      </w:r>
+      <w:r>
+        <w:rPr>
+          <w:u w:val="single"/>
+        </w:rPr>
+        <w:t xml:space="preserve">delete </w:t>
+      </w:r>
+      <w:r>
+        <w:rPr>
+          <w:u w:val="single"/>
+        </w:rPr>
+        <w:t>Tagname</w:t>
+      </w:r>
+      <w:proofErr w:type="gramStart"/>
+      <w:r>
+        <w:t xml:space="preserve">   (</w:t>
+      </w:r>
+      <w:proofErr w:type="gramEnd"/>
+      <w:r>
+        <w:t>another way to delete tag)</w:t>
+      </w:r>
+    </w:p>
+    <w:p>
+      <w:pPr>
+        <w:pStyle w:val="ListParagraph"/>
+        <w:numPr>
+          <w:ilvl w:val="0"/>
+          <w:numId w:val="1"/>
+        </w:numPr>
+      </w:pPr>
+      <w:r>
+        <w:rPr>
+          <w:u w:val="single"/>
+        </w:rPr>
+        <w:t>Git checkout -b TestBranch02 v1.1</w:t>
+      </w:r>
+      <w:r>
+        <w:t xml:space="preserve"> (This is the command we use to associate the tag with the branch)</w:t>
+      </w:r>
+    </w:p>
+    <w:p>
+      <w:pPr>
+        <w:pStyle w:val="ListParagraph"/>
+        <w:numPr>
+          <w:ilvl w:val="0"/>
+          <w:numId w:val="1"/>
+        </w:numPr>
+      </w:pPr>
+      <w:r>
+        <w:t>We can also associate the tags with the reference of commits</w:t>
+      </w:r>
+    </w:p>
+    <w:p>
+      <w:pPr>
+        <w:pStyle w:val="ListParagraph"/>
+        <w:numPr>
+          <w:ilvl w:val="0"/>
+          <w:numId w:val="1"/>
+        </w:numPr>
+      </w:pPr>
+      <w:r>
+        <w:t xml:space="preserve">We can get these unique reference of commits from </w:t>
+      </w:r>
+      <w:proofErr w:type="spellStart"/>
+      <w:r>
+        <w:t>git</w:t>
+      </w:r>
+      <w:proofErr w:type="spellEnd"/>
+      <w:r>
+        <w:t xml:space="preserve"> log command</w:t>
+      </w:r>
+    </w:p>
+    <w:p/>
+    <w:p>
+      <w:pPr>
+        <w:rPr>
+          <w:b/>
+          <w:bCs/>
+          <w:u w:val="single"/>
+        </w:rPr>
+      </w:pPr>
+      <w:r>
+        <w:rPr>
+          <w:b/>
+          <w:bCs/>
+          <w:u w:val="single"/>
+        </w:rPr>
+        <w:t>What is the difference between merge and rebase?</w:t>
+      </w:r>
+    </w:p>
+    <w:p>
+      <w:r>
+        <w:t>https://www.atlassian.com/git/tutorials/merging-vs-rebasing</w:t>
+      </w:r>
+    </w:p>
+    <w:p/>
+    <w:p>
+      <w:pPr>
+        <w:rPr>
+          <w:b/>
+          <w:bCs/>
+          <w:u w:val="single"/>
+        </w:rPr>
+      </w:pPr>
+      <w:r>
+        <w:rPr>
+          <w:b/>
+          <w:bCs/>
+          <w:u w:val="single"/>
+        </w:rPr>
+        <w:t>GIT Squash</w:t>
+      </w:r>
+      <w:r>
+        <w:rPr>
+          <w:b/>
+          <w:bCs/>
+          <w:u w:val="single"/>
+        </w:rPr>
+        <w:t>:</w:t>
+      </w:r>
+    </w:p>
+    <w:p>
+      <w:pPr>
+        <w:rPr>
+          <w:rFonts w:ascii="Courier New" w:hAnsi="Courier New" w:cs="Courier New"/>
+          <w:color w:val="292929"/>
+          <w:spacing w:val="-5"/>
+          <w:shd w:val="clear" w:color="auto" w:fill="F2F2F2"/>
+        </w:rPr>
+      </w:pPr>
+      <w:proofErr w:type="spellStart"/>
+      <w:r>
+        <w:rPr>
+          <w:rFonts w:ascii="Arial" w:hAnsi="Arial" w:cs="Arial"/>
+          <w:color w:val="202124"/>
+          <w:shd w:val="clear" w:color="auto" w:fill="FFFFFF"/>
+        </w:rPr>
+        <w:t>Git</w:t>
+      </w:r>
+      <w:proofErr w:type="spellEnd"/>
+      <w:r>
+        <w:rPr>
+          <w:rFonts w:ascii="Arial" w:hAnsi="Arial" w:cs="Arial"/>
+          <w:color w:val="202124"/>
+          <w:shd w:val="clear" w:color="auto" w:fill="FFFFFF"/>
+        </w:rPr>
+        <w:t xml:space="preserve"> squash</w:t>
+      </w:r>
+      <w:r>
+        <w:rPr>
+          <w:rFonts w:ascii="Arial" w:hAnsi="Arial" w:cs="Arial"/>
+          <w:color w:val="202124"/>
+          <w:shd w:val="clear" w:color="auto" w:fill="FFFFFF"/>
+        </w:rPr>
+        <w:t> is a technique that helps you to take a series of commits and condense it to a few commits. For example, assume that you have a series of n commits. By squashing you can make all the n-commits to a single commit.</w:t>
+      </w:r>
+    </w:p>
+    <w:p>
+      <w:pPr>
+        <w:pStyle w:val="ListParagraph"/>
+        <w:numPr>
+          <w:ilvl w:val="0"/>
+          <w:numId w:val="1"/>
+        </w:numPr>
+        <w:rPr>
+          <w:u w:val="single"/>
+        </w:rPr>
+      </w:pPr>
+      <w:proofErr w:type="spellStart"/>
+      <w:r>
+        <w:rPr>
+          <w:u w:val="single"/>
+        </w:rPr>
+        <w:t>git</w:t>
+      </w:r>
+      <w:proofErr w:type="spellEnd"/>
+      <w:r>
+        <w:rPr>
+          <w:u w:val="single"/>
+        </w:rPr>
+        <w:t xml:space="preserve"> merge --squash </w:t>
+      </w:r>
+      <w:proofErr w:type="spellStart"/>
+      <w:r>
+        <w:rPr>
+          <w:u w:val="single"/>
+        </w:rPr>
+        <w:t>BranchName</w:t>
+      </w:r>
+      <w:proofErr w:type="spellEnd"/>
+    </w:p>
+    <w:p>
+      <w:pPr>
+        <w:pStyle w:val="ListParagraph"/>
+        <w:numPr>
+          <w:ilvl w:val="0"/>
+          <w:numId w:val="1"/>
+        </w:numPr>
+      </w:pPr>
+      <w:r>
+        <w:rPr>
+          <w:b/>
+          <w:bCs/>
+        </w:rPr>
+        <w:t xml:space="preserve">example: </w:t>
+      </w:r>
+      <w:r>
+        <w:t xml:space="preserve"> https://bitbucket.use.dom.carezen.net/projects/HP-APPLICATIONS/repos/bis/commits/dc9ad525a</w:t>
+      </w:r>
       <w:bookmarkStart w:id="0" w:name="_GoBack"/>
       <w:bookmarkEnd w:id="0"/>
       <w:r>
-        <w:rPr>
-          <w:b/>
-          <w:bCs/>
-          <w:u w:val="single"/>
-        </w:rPr>
-        <w:lastRenderedPageBreak/>
-        <w:t>How to start working on new branch?</w:t>
-      </w:r>
-    </w:p>
-    <w:p>
-      <w:pPr>
-        <w:pStyle w:val="ListParagraph"/>
-        <w:numPr>
-          <w:ilvl w:val="0"/>
-          <w:numId w:val="1"/>
-        </w:numPr>
-      </w:pPr>
-      <w:r>
-        <w:t xml:space="preserve">We will be standing on master by default. To move on to the </w:t>
-      </w:r>
-      <w:proofErr w:type="gramStart"/>
-      <w:r>
-        <w:t>branch</w:t>
-      </w:r>
-      <w:proofErr w:type="gramEnd"/>
-      <w:r>
-        <w:t xml:space="preserve"> we will use following command</w:t>
-      </w:r>
-    </w:p>
-    <w:p>
-      <w:pPr>
-        <w:pStyle w:val="ListParagraph"/>
-        <w:numPr>
-          <w:ilvl w:val="0"/>
-          <w:numId w:val="1"/>
-        </w:numPr>
-        <w:rPr>
-          <w:u w:val="single"/>
-        </w:rPr>
-      </w:pPr>
-      <w:r>
-        <w:rPr>
-          <w:u w:val="single"/>
-        </w:rPr>
-        <w:t>Git checkout BRANCHNAME</w:t>
-      </w:r>
-    </w:p>
-    <w:p>
-      <w:pPr>
-        <w:pStyle w:val="ListParagraph"/>
-        <w:numPr>
-          <w:ilvl w:val="0"/>
-          <w:numId w:val="1"/>
-        </w:numPr>
-      </w:pPr>
-      <w:r>
-        <w:t xml:space="preserve">Once moved on to your branch we can create new files, add them, commit them and push them </w:t>
-      </w:r>
-      <w:r>
-        <w:t>using same commands mentioned above. Once all modifications done, you need to commit the code and then push the changes to remote branch using following command:</w:t>
-      </w:r>
-    </w:p>
-    <w:p>
-      <w:pPr>
-        <w:pStyle w:val="ListParagraph"/>
-        <w:numPr>
-          <w:ilvl w:val="0"/>
-          <w:numId w:val="1"/>
-        </w:numPr>
-        <w:rPr>
-          <w:u w:val="single"/>
-        </w:rPr>
-      </w:pPr>
-      <w:r>
-        <w:rPr>
-          <w:u w:val="single"/>
-        </w:rPr>
-        <w:t>Git push –u origin BRANCHNAME</w:t>
-      </w:r>
-    </w:p>
-    <w:p>
-      <w:pPr>
-        <w:rPr>
-          <w:b/>
-          <w:bCs/>
-          <w:u w:val="single"/>
-        </w:rPr>
-      </w:pPr>
-    </w:p>
-    <w:p>
-      <w:pPr>
-        <w:rPr>
-          <w:b/>
-          <w:bCs/>
-          <w:u w:val="single"/>
-        </w:rPr>
-      </w:pPr>
-      <w:r>
-        <w:rPr>
-          <w:b/>
-          <w:bCs/>
-          <w:u w:val="single"/>
-        </w:rPr>
-        <w:t>How to Merge Branch into Master?</w:t>
-      </w:r>
-    </w:p>
-    <w:p>
-      <w:pPr>
-        <w:pStyle w:val="ListParagraph"/>
-        <w:numPr>
-          <w:ilvl w:val="0"/>
-          <w:numId w:val="1"/>
-        </w:numPr>
-      </w:pPr>
-      <w:r>
-        <w:t xml:space="preserve">First of </w:t>
-      </w:r>
-      <w:proofErr w:type="gramStart"/>
-      <w:r>
-        <w:t>all</w:t>
-      </w:r>
-      <w:proofErr w:type="gramEnd"/>
-      <w:r>
-        <w:t xml:space="preserve"> we need to move back to master by using following commands:</w:t>
-      </w:r>
-    </w:p>
-    <w:p>
-      <w:pPr>
-        <w:pStyle w:val="ListParagraph"/>
-        <w:numPr>
-          <w:ilvl w:val="0"/>
-          <w:numId w:val="1"/>
-        </w:numPr>
-        <w:rPr>
-          <w:u w:val="single"/>
-        </w:rPr>
-      </w:pPr>
-      <w:r>
-        <w:rPr>
-          <w:u w:val="single"/>
-        </w:rPr>
-        <w:t>Git checkout master</w:t>
-      </w:r>
-    </w:p>
-    <w:p>
-      <w:pPr>
-        <w:pStyle w:val="ListParagraph"/>
-        <w:numPr>
-          <w:ilvl w:val="0"/>
-          <w:numId w:val="1"/>
-        </w:numPr>
-      </w:pPr>
-      <w:r>
-        <w:rPr>
-          <w:u w:val="single"/>
-        </w:rPr>
-        <w:t>Git merge BRANCHNAME</w:t>
-      </w:r>
-      <w:r>
-        <w:t xml:space="preserve"> </w:t>
-      </w:r>
-      <w:proofErr w:type="gramStart"/>
-      <w:r>
-        <w:t xml:space="preserve">   (</w:t>
-      </w:r>
-      <w:proofErr w:type="gramEnd"/>
-      <w:r>
-        <w:t>this will merge the branch updated to master)</w:t>
-      </w:r>
-    </w:p>
-    <w:p>
-      <w:pPr>
-        <w:pStyle w:val="ListParagraph"/>
-        <w:numPr>
-          <w:ilvl w:val="0"/>
-          <w:numId w:val="1"/>
-        </w:numPr>
-      </w:pPr>
-      <w:r>
-        <w:t>After the above command the code is merged into master. Now we need to push it to remote repo</w:t>
-      </w:r>
-    </w:p>
-    <w:p>
-      <w:pPr>
-        <w:pStyle w:val="ListParagraph"/>
-        <w:numPr>
-          <w:ilvl w:val="0"/>
-          <w:numId w:val="1"/>
-        </w:numPr>
-        <w:rPr>
-          <w:u w:val="single"/>
-        </w:rPr>
-      </w:pPr>
-      <w:r>
-        <w:rPr>
-          <w:u w:val="single"/>
-        </w:rPr>
-        <w:t>Git push –u origin master</w:t>
-      </w:r>
-    </w:p>
-    <w:p>
-      <w:pPr>
-        <w:rPr>
-          <w:b/>
-          <w:bCs/>
-          <w:u w:val="single"/>
-        </w:rPr>
-      </w:pPr>
-      <w:r>
-        <w:rPr>
-          <w:b/>
-          <w:bCs/>
-          <w:u w:val="single"/>
-        </w:rPr>
-        <w:t>How to delete the Branch?</w:t>
-      </w:r>
-    </w:p>
-    <w:p>
-      <w:pPr>
-        <w:pStyle w:val="ListParagraph"/>
-        <w:numPr>
-          <w:ilvl w:val="0"/>
-          <w:numId w:val="1"/>
-        </w:numPr>
-        <w:rPr>
-          <w:u w:val="single"/>
-        </w:rPr>
-      </w:pPr>
-      <w:r>
-        <w:rPr>
-          <w:u w:val="single"/>
-        </w:rPr>
-        <w:t xml:space="preserve">Git </w:t>
-      </w:r>
-      <w:r>
-        <w:rPr>
-          <w:u w:val="single"/>
-        </w:rPr>
-        <w:t>branch –d origin BRANCHNAME</w:t>
-      </w:r>
-    </w:p>
-    <w:p>
-      <w:pPr>
-        <w:pStyle w:val="ListParagraph"/>
-        <w:numPr>
-          <w:ilvl w:val="0"/>
-          <w:numId w:val="1"/>
-        </w:numPr>
-      </w:pPr>
-      <w:r>
-        <w:t>The above command will delete the branch from local</w:t>
-      </w:r>
-    </w:p>
-    <w:p>
-      <w:pPr>
-        <w:pStyle w:val="ListParagraph"/>
-        <w:numPr>
-          <w:ilvl w:val="0"/>
-          <w:numId w:val="1"/>
-        </w:numPr>
-      </w:pPr>
-      <w:r>
-        <w:t>In order to have it pushed to the remote repo we will need following command</w:t>
-      </w:r>
-    </w:p>
-    <w:p>
-      <w:pPr>
-        <w:pStyle w:val="ListParagraph"/>
-        <w:numPr>
-          <w:ilvl w:val="0"/>
-          <w:numId w:val="1"/>
-        </w:numPr>
-        <w:rPr>
-          <w:u w:val="single"/>
-        </w:rPr>
-      </w:pPr>
-      <w:r>
-        <w:rPr>
-          <w:u w:val="single"/>
-        </w:rPr>
-        <w:t>Git push --</w:t>
-      </w:r>
-      <w:r>
-        <w:rPr>
-          <w:u w:val="single"/>
-        </w:rPr>
-        <w:t>delete BRANCHNAME</w:t>
-      </w:r>
-    </w:p>
-    <w:p>
-      <w:pPr>
-        <w:rPr>
-          <w:b/>
-          <w:bCs/>
-          <w:u w:val="single"/>
-        </w:rPr>
-      </w:pPr>
-      <w:r>
-        <w:rPr>
-          <w:b/>
-          <w:bCs/>
-          <w:u w:val="single"/>
-        </w:rPr>
-        <w:t>How to enable Notifications?</w:t>
-      </w:r>
-    </w:p>
-    <w:p>
-      <w:pPr>
-        <w:pStyle w:val="ListParagraph"/>
-        <w:numPr>
-          <w:ilvl w:val="0"/>
-          <w:numId w:val="1"/>
-        </w:numPr>
-      </w:pPr>
-      <w:r>
-        <w:t xml:space="preserve">Go onto GITHUB / your repo / Settings / notifications </w:t>
-      </w:r>
-    </w:p>
-    <w:p>
-      <w:pPr>
-        <w:rPr>
-          <w:b/>
-          <w:bCs/>
-          <w:u w:val="single"/>
-        </w:rPr>
-      </w:pPr>
-      <w:r>
-        <w:rPr>
-          <w:b/>
-          <w:bCs/>
-          <w:u w:val="single"/>
-        </w:rPr>
-        <w:t>What are Tags?</w:t>
-      </w:r>
-    </w:p>
-    <w:p>
-      <w:pPr>
-        <w:pStyle w:val="ListParagraph"/>
-        <w:numPr>
-          <w:ilvl w:val="0"/>
-          <w:numId w:val="1"/>
-        </w:numPr>
-      </w:pPr>
-      <w:r>
-        <w:t>Tagging is about creating specific points in history for your repository</w:t>
-      </w:r>
-    </w:p>
-    <w:p>
-      <w:pPr>
-        <w:pStyle w:val="ListParagraph"/>
-        <w:numPr>
-          <w:ilvl w:val="0"/>
-          <w:numId w:val="1"/>
-        </w:numPr>
-      </w:pPr>
-      <w:r>
-        <w:t>Mostly t</w:t>
-      </w:r>
-      <w:r>
-        <w:t>hey are also used to create release points</w:t>
-      </w:r>
-    </w:p>
-    <w:p>
-      <w:pPr>
-        <w:rPr>
-          <w:b/>
-          <w:bCs/>
-          <w:u w:val="single"/>
-        </w:rPr>
-      </w:pPr>
-      <w:r>
-        <w:rPr>
-          <w:b/>
-          <w:bCs/>
-          <w:u w:val="single"/>
-        </w:rPr>
-        <w:t>When to create tags?</w:t>
-      </w:r>
-    </w:p>
-    <w:p>
-      <w:pPr>
-        <w:pStyle w:val="ListParagraph"/>
-        <w:numPr>
-          <w:ilvl w:val="0"/>
-          <w:numId w:val="1"/>
-        </w:numPr>
-      </w:pPr>
-      <w:r>
-        <w:t>To take/create point of a stable release</w:t>
-      </w:r>
-    </w:p>
-    <w:p>
-      <w:pPr>
-        <w:pStyle w:val="ListParagraph"/>
-        <w:numPr>
-          <w:ilvl w:val="0"/>
-          <w:numId w:val="1"/>
-        </w:numPr>
-      </w:pPr>
-      <w:r>
-        <w:t>Historic point which we might refer in the future</w:t>
-      </w:r>
-    </w:p>
-    <w:p>
-      <w:pPr>
-        <w:rPr>
-          <w:b/>
-          <w:bCs/>
-          <w:u w:val="single"/>
-        </w:rPr>
-      </w:pPr>
-      <w:r>
-        <w:rPr>
-          <w:b/>
-          <w:bCs/>
-          <w:u w:val="single"/>
-        </w:rPr>
-        <w:t>How to create the tags?</w:t>
-      </w:r>
-    </w:p>
-    <w:p>
-      <w:pPr>
-        <w:pStyle w:val="ListParagraph"/>
-        <w:numPr>
-          <w:ilvl w:val="0"/>
-          <w:numId w:val="1"/>
-        </w:numPr>
-      </w:pPr>
-      <w:r>
-        <w:t>Checkout to the branch on which we want to apply tag and then create the tag</w:t>
-      </w:r>
-    </w:p>
-    <w:p>
-      <w:pPr>
-        <w:pStyle w:val="ListParagraph"/>
-        <w:numPr>
-          <w:ilvl w:val="0"/>
-          <w:numId w:val="1"/>
-        </w:numPr>
-        <w:rPr>
-          <w:u w:val="single"/>
-        </w:rPr>
-      </w:pPr>
-      <w:r>
-        <w:rPr>
-          <w:u w:val="single"/>
-        </w:rPr>
-        <w:t xml:space="preserve">Git tag </w:t>
-      </w:r>
-      <w:r>
-        <w:rPr>
-          <w:u w:val="single"/>
-        </w:rPr>
-        <w:t>T</w:t>
-      </w:r>
-      <w:r>
-        <w:rPr>
-          <w:u w:val="single"/>
-        </w:rPr>
-        <w:t>agname</w:t>
-      </w:r>
-      <w:proofErr w:type="gramStart"/>
-      <w:r>
-        <w:t xml:space="preserve">   (</w:t>
-      </w:r>
-      <w:proofErr w:type="gramEnd"/>
-      <w:r>
-        <w:t>this will add the tab i.e. V1.0 etc.)</w:t>
-      </w:r>
-    </w:p>
-    <w:p>
-      <w:pPr>
-        <w:pStyle w:val="ListParagraph"/>
-        <w:numPr>
-          <w:ilvl w:val="0"/>
-          <w:numId w:val="1"/>
-        </w:numPr>
-      </w:pPr>
-      <w:r>
-        <w:rPr>
-          <w:u w:val="single"/>
-        </w:rPr>
-        <w:t>Git tag --</w:t>
-      </w:r>
-      <w:r>
-        <w:rPr>
-          <w:u w:val="single"/>
-        </w:rPr>
-        <w:t xml:space="preserve">a v1.0 </w:t>
-      </w:r>
-      <w:r>
-        <w:rPr>
-          <w:u w:val="single"/>
-        </w:rPr>
-        <w:t>-</w:t>
-      </w:r>
-      <w:r>
-        <w:rPr>
-          <w:u w:val="single"/>
-        </w:rPr>
-        <w:t>m “</w:t>
-      </w:r>
-      <w:proofErr w:type="gramStart"/>
-      <w:r>
-        <w:rPr>
-          <w:u w:val="single"/>
-        </w:rPr>
-        <w:t>Message”</w:t>
-      </w:r>
-      <w:r>
-        <w:t xml:space="preserve">   </w:t>
-      </w:r>
-      <w:proofErr w:type="gramEnd"/>
-      <w:r>
-        <w:t>(this will add the tag with annotation)</w:t>
-      </w:r>
-    </w:p>
-    <w:p>
-      <w:pPr>
-        <w:pStyle w:val="ListParagraph"/>
-        <w:numPr>
-          <w:ilvl w:val="0"/>
-          <w:numId w:val="1"/>
-        </w:numPr>
-        <w:rPr>
-          <w:u w:val="single"/>
-        </w:rPr>
-      </w:pPr>
-      <w:r>
-        <w:rPr>
-          <w:u w:val="single"/>
-        </w:rPr>
-        <w:t xml:space="preserve">Git show </w:t>
-      </w:r>
-      <w:r>
-        <w:rPr>
-          <w:u w:val="single"/>
-        </w:rPr>
-        <w:t>Tagname</w:t>
-      </w:r>
-    </w:p>
-    <w:p>
-      <w:pPr>
-        <w:pStyle w:val="ListParagraph"/>
-        <w:numPr>
-          <w:ilvl w:val="0"/>
-          <w:numId w:val="1"/>
-        </w:numPr>
-      </w:pPr>
-      <w:r>
-        <w:t>This above command will show all the details of the tag</w:t>
-      </w:r>
-    </w:p>
-    <w:p>
-      <w:pPr>
-        <w:pStyle w:val="ListParagraph"/>
-        <w:numPr>
-          <w:ilvl w:val="0"/>
-          <w:numId w:val="1"/>
-        </w:numPr>
-      </w:pPr>
-      <w:r>
-        <w:rPr>
-          <w:u w:val="single"/>
-        </w:rPr>
-        <w:t>Git tag</w:t>
-      </w:r>
-      <w:r>
-        <w:t xml:space="preserve"> (This will show all the list of tags)</w:t>
-      </w:r>
-    </w:p>
-    <w:p>
-      <w:pPr>
-        <w:rPr>
-          <w:b/>
-          <w:bCs/>
-          <w:u w:val="single"/>
-        </w:rPr>
-      </w:pPr>
-      <w:r>
-        <w:rPr>
-          <w:b/>
-          <w:bCs/>
-          <w:u w:val="single"/>
-        </w:rPr>
-        <w:lastRenderedPageBreak/>
-        <w:t>How to push tags to Remote Repo?</w:t>
-      </w:r>
-    </w:p>
-    <w:p>
-      <w:pPr>
-        <w:pStyle w:val="ListParagraph"/>
-        <w:numPr>
-          <w:ilvl w:val="0"/>
-          <w:numId w:val="1"/>
-        </w:numPr>
-        <w:rPr>
-          <w:u w:val="single"/>
-        </w:rPr>
-      </w:pPr>
-      <w:r>
-        <w:rPr>
-          <w:u w:val="single"/>
-        </w:rPr>
-        <w:t>Git push origin tag v1.0</w:t>
-      </w:r>
-    </w:p>
-    <w:p>
-      <w:pPr>
-        <w:pStyle w:val="ListParagraph"/>
-        <w:numPr>
-          <w:ilvl w:val="0"/>
-          <w:numId w:val="1"/>
-        </w:numPr>
-      </w:pPr>
-      <w:r>
-        <w:t>We can also push all tags at once</w:t>
-      </w:r>
-    </w:p>
-    <w:p>
-      <w:pPr>
-        <w:pStyle w:val="ListParagraph"/>
-        <w:numPr>
-          <w:ilvl w:val="0"/>
-          <w:numId w:val="1"/>
-        </w:numPr>
-        <w:rPr>
-          <w:u w:val="single"/>
-        </w:rPr>
-      </w:pPr>
-      <w:r>
-        <w:rPr>
-          <w:u w:val="single"/>
-        </w:rPr>
-        <w:t>Git push origin --tags</w:t>
-      </w:r>
-    </w:p>
-    <w:p>
-      <w:pPr>
-        <w:rPr>
-          <w:b/>
-          <w:bCs/>
-          <w:u w:val="single"/>
-        </w:rPr>
-      </w:pPr>
-      <w:r>
-        <w:rPr>
-          <w:b/>
-          <w:bCs/>
-          <w:u w:val="single"/>
-        </w:rPr>
-        <w:t>How to delete the tags?</w:t>
-      </w:r>
-    </w:p>
-    <w:p>
-      <w:pPr>
-        <w:pStyle w:val="ListParagraph"/>
-        <w:numPr>
-          <w:ilvl w:val="0"/>
-          <w:numId w:val="1"/>
-        </w:numPr>
-      </w:pPr>
-      <w:r>
-        <w:t xml:space="preserve">Git tag </w:t>
-      </w:r>
-      <w:r>
-        <w:t>--</w:t>
-      </w:r>
-      <w:r>
-        <w:t xml:space="preserve">d </w:t>
-      </w:r>
-      <w:r>
-        <w:t>Tagname</w:t>
-      </w:r>
-      <w:r>
-        <w:t xml:space="preserve"> (This will delete the tag from local)</w:t>
-      </w:r>
-    </w:p>
-    <w:p>
-      <w:pPr>
-        <w:pStyle w:val="ListParagraph"/>
-        <w:numPr>
-          <w:ilvl w:val="0"/>
-          <w:numId w:val="1"/>
-        </w:numPr>
-      </w:pPr>
-      <w:r>
-        <w:rPr>
-          <w:u w:val="single"/>
-        </w:rPr>
-        <w:t xml:space="preserve">Git push </w:t>
-      </w:r>
-      <w:r>
-        <w:rPr>
-          <w:u w:val="single"/>
-        </w:rPr>
-        <w:t xml:space="preserve">origin </w:t>
-      </w:r>
-      <w:r>
-        <w:rPr>
-          <w:u w:val="single"/>
-        </w:rPr>
-        <w:t xml:space="preserve">tag </w:t>
-      </w:r>
-      <w:r>
-        <w:rPr>
-          <w:u w:val="single"/>
-        </w:rPr>
-        <w:t>--</w:t>
-      </w:r>
-      <w:r>
-        <w:rPr>
-          <w:u w:val="single"/>
-        </w:rPr>
-        <w:t xml:space="preserve">d </w:t>
-      </w:r>
-      <w:r>
-        <w:rPr>
-          <w:u w:val="single"/>
-        </w:rPr>
-        <w:t>Tagname</w:t>
-      </w:r>
-      <w:proofErr w:type="gramStart"/>
-      <w:r>
-        <w:t xml:space="preserve">   (</w:t>
-      </w:r>
-      <w:proofErr w:type="gramEnd"/>
-      <w:r>
-        <w:t>this will delete the tag from remote repo)</w:t>
-      </w:r>
-    </w:p>
-    <w:p>
-      <w:pPr>
-        <w:pStyle w:val="ListParagraph"/>
-        <w:numPr>
-          <w:ilvl w:val="0"/>
-          <w:numId w:val="1"/>
-        </w:numPr>
-      </w:pPr>
-      <w:r>
-        <w:rPr>
-          <w:u w:val="single"/>
-        </w:rPr>
-        <w:t xml:space="preserve">Git push origin </w:t>
-      </w:r>
-      <w:r>
-        <w:rPr>
-          <w:u w:val="single"/>
-        </w:rPr>
-        <w:t>--</w:t>
-      </w:r>
-      <w:r>
-        <w:rPr>
-          <w:u w:val="single"/>
-        </w:rPr>
-        <w:t xml:space="preserve">delete </w:t>
-      </w:r>
-      <w:r>
-        <w:rPr>
-          <w:u w:val="single"/>
-        </w:rPr>
-        <w:t>Tagname</w:t>
-      </w:r>
-      <w:proofErr w:type="gramStart"/>
-      <w:r>
-        <w:t xml:space="preserve">   (</w:t>
-      </w:r>
-      <w:proofErr w:type="gramEnd"/>
-      <w:r>
-        <w:t>another way to delete tag)</w:t>
-      </w:r>
-    </w:p>
-    <w:p>
-      <w:pPr>
-        <w:pStyle w:val="ListParagraph"/>
-        <w:numPr>
-          <w:ilvl w:val="0"/>
-          <w:numId w:val="1"/>
-        </w:numPr>
-      </w:pPr>
-      <w:r>
-        <w:rPr>
-          <w:u w:val="single"/>
-        </w:rPr>
-        <w:t>Git checkout -b TestBranch02 v1.1</w:t>
-      </w:r>
-      <w:r>
-        <w:t xml:space="preserve"> (This is the command we use to associate the tag with the branch)</w:t>
-      </w:r>
-    </w:p>
-    <w:p>
-      <w:pPr>
-        <w:pStyle w:val="ListParagraph"/>
-        <w:numPr>
-          <w:ilvl w:val="0"/>
-          <w:numId w:val="1"/>
-        </w:numPr>
-      </w:pPr>
-      <w:r>
-        <w:t>We can also associate the tags with the reference of commits</w:t>
-      </w:r>
-    </w:p>
-    <w:p>
-      <w:pPr>
-        <w:pStyle w:val="ListParagraph"/>
-        <w:numPr>
-          <w:ilvl w:val="0"/>
-          <w:numId w:val="1"/>
-        </w:numPr>
-      </w:pPr>
-      <w:r>
-        <w:t xml:space="preserve">We can get these unique reference of commits from </w:t>
-      </w:r>
-      <w:proofErr w:type="spellStart"/>
-      <w:r>
-        <w:t>git</w:t>
-      </w:r>
-      <w:proofErr w:type="spellEnd"/>
-      <w:r>
-        <w:t xml:space="preserve"> log command</w:t>
-      </w:r>
-    </w:p>
-    <w:p/>
-    <w:p>
-      <w:pPr>
-        <w:rPr>
-          <w:b/>
-          <w:bCs/>
-          <w:u w:val="single"/>
-        </w:rPr>
-      </w:pPr>
-      <w:r>
-        <w:rPr>
-          <w:b/>
-          <w:bCs/>
-          <w:u w:val="single"/>
-        </w:rPr>
-        <w:t>What is the difference between merge and rebase?</w:t>
-      </w:r>
-    </w:p>
-    <w:p>
-      <w:r>
-        <w:t>https://www.atlassian.com/git/tutorials/merging-vs-rebasing</w:t>
-      </w:r>
-    </w:p>
-    <w:p/>
-    <w:p>
-      <w:pPr>
-        <w:pStyle w:val="ListParagraph"/>
-        <w:numPr>
-          <w:ilvl w:val="0"/>
-          <w:numId w:val="1"/>
-        </w:numPr>
-      </w:pPr>
+        <w:t>3a003528c9cf24d30bd0d2c2bc0ee3d</w:t>
+      </w:r>
     </w:p>
     <w:sectPr>
       <w:pgSz w:w="12240" w:h="15840"/>
@@ -3469,7 +3601,7 @@
 </file>
 
 <file path=customXml/itemProps1.xml><?xml version="1.0" encoding="utf-8"?>
-<ds:datastoreItem xmlns:ds="http://schemas.openxmlformats.org/officeDocument/2006/customXml" ds:itemID="{771BCEBD-CAEB-4016-B410-9F65238755E0}">
+<ds:datastoreItem xmlns:ds="http://schemas.openxmlformats.org/officeDocument/2006/customXml" ds:itemID="{D63464EC-33DE-4D3C-9984-8876AE77274C}">
   <ds:schemaRefs>
     <ds:schemaRef ds:uri="http://schemas.openxmlformats.org/officeDocument/2006/bibliography"/>
   </ds:schemaRefs>

</xml_diff>